<commit_message>
New translations swift video scripts_keep my child safe.docx (Xhosa)
</commit_message>
<xml_diff>
--- a/translations/parenttext_5day_south_africa/xh/xh_SWIFT Video Scripts_Keep My Child Safe.docx
+++ b/translations/parenttext_5day_south_africa/xh/xh_SWIFT Video Scripts_Keep My Child Safe.docx
@@ -3246,27 +3246,27 @@
               <w:spacing w:line="240" w:lineRule="auto"/>
             </w:pPr>
             <w:r>
-              <w:t xml:space="preserve">Your home activity is to have a conversation with your child about which places are safe or unsafe for children in your community. Give space for your child to share their thoughts, too. They may think a place is unsafe that you thought was safe. Allow them to explain their reasons. Ingaba unalo ixesha lokuyenza namhalanje? </w:t>
-            </w:r>
-          </w:p>
-        </w:tc>
-        <w:tc>
-          <w:tcPr>
-            <w:shd w:fill="auto" w:val="clear"/>
-            <w:tcMar>
-              <w:top w:w="100.0" w:type="dxa"/>
-              <w:left w:w="100.0" w:type="dxa"/>
-              <w:bottom w:w="100.0" w:type="dxa"/>
-              <w:right w:w="100.0" w:type="dxa"/>
-            </w:tcMar>
-            <w:vAlign w:val="top"/>
-          </w:tcPr>
-          <w:p>
-            <w:pPr>
-              <w:widowControl w:val="0"/>
-            </w:pPr>
-            <w:r>
-              <w:t xml:space="preserve">Being Safe in the Community</w:t>
+              <w:t xml:space="preserve">Your home activity is to have a conversation with your child about which places are safe or unsafe for children in your community. Give space for your child to share their thoughts, too. Bangacinga indawo ayikhuselekanga ube ucinga ikhuselekile wena. Bavumele bacacise izizathu zabo. Ingaba unalo ixesha lokuyenza namhalanje? </w:t>
+            </w:r>
+          </w:p>
+        </w:tc>
+        <w:tc>
+          <w:tcPr>
+            <w:shd w:fill="auto" w:val="clear"/>
+            <w:tcMar>
+              <w:top w:w="100.0" w:type="dxa"/>
+              <w:left w:w="100.0" w:type="dxa"/>
+              <w:bottom w:w="100.0" w:type="dxa"/>
+              <w:right w:w="100.0" w:type="dxa"/>
+            </w:tcMar>
+            <w:vAlign w:val="top"/>
+          </w:tcPr>
+          <w:p>
+            <w:pPr>
+              <w:widowControl w:val="0"/>
+            </w:pPr>
+            <w:r>
+              <w:t xml:space="preserve">Ukukhuseleka Ekuhlaleni</w:t>
             </w:r>
           </w:p>
           <w:p>
@@ -3289,7 +3289,7 @@
               <w:spacing w:line="240" w:lineRule="auto"/>
             </w:pPr>
             <w:r>
-              <w:t xml:space="preserve">Have a conversation with your child about safe and unsafe places in your community </w:t>
+              <w:t xml:space="preserve">Iba nengxoxo nomntwana wakho ngokukhuseleka nokungakhuseleki ekuhlaleni </w:t>
             </w:r>
           </w:p>
         </w:tc>
@@ -3462,52 +3462,52 @@
               <w:spacing w:after="240" w:before="240" w:line="240" w:lineRule="auto"/>
             </w:pPr>
             <w:r>
-              <w:t xml:space="preserve">Hello! In this course we have been learning about keeping your child safe. In this lesson we are learning about how to respond to your child in a crisis.</w:t>
-            </w:r>
-          </w:p>
-          <w:p>
-            <w:pPr>
-              <w:widowControl w:val="0"/>
-              <w:spacing w:line="240" w:lineRule="auto"/>
-            </w:pPr>
-            <w:r>
-              <w:t xml:space="preserve">It is important to support your child when they experience a difficult situation. When helping your child in a crisis, remember these four things: [pause] breathe, [pause] listen, [pause] respond, [pause] and comfort. </w:t>
-            </w:r>
-          </w:p>
-          <w:p>
-            <w:pPr>
-              <w:widowControl w:val="0"/>
-              <w:spacing w:line="240" w:lineRule="auto"/>
-            </w:pPr>
-          </w:p>
-          <w:p>
-            <w:pPr>
-              <w:widowControl w:val="0"/>
-              <w:spacing w:line="240" w:lineRule="auto"/>
-            </w:pPr>
-            <w:r>
-              <w:t xml:space="preserve">Let’s learn more about these steps together. </w:t>
-            </w:r>
-          </w:p>
-        </w:tc>
-        <w:tc>
-          <w:tcPr>
-            <w:shd w:fill="auto" w:val="clear"/>
-            <w:tcMar>
-              <w:top w:w="100.0" w:type="dxa"/>
-              <w:left w:w="100.0" w:type="dxa"/>
-              <w:bottom w:w="100.0" w:type="dxa"/>
-              <w:right w:w="100.0" w:type="dxa"/>
-            </w:tcMar>
-            <w:vAlign w:val="top"/>
-          </w:tcPr>
-          <w:p>
-            <w:pPr>
-              <w:widowControl w:val="0"/>
-              <w:spacing w:line="240" w:lineRule="auto"/>
-            </w:pPr>
-            <w:r>
-              <w:t xml:space="preserve">Responding to Crises</w:t>
+              <w:t xml:space="preserve">Molo! Kwesi sigaba besifunda ngokugcina umntwana wakho ekhuselekile. Kwesi sigaba sifunda ngokuba usabela njani kwi ngxubakaxaka yomntana wakho.</w:t>
+            </w:r>
+          </w:p>
+          <w:p>
+            <w:pPr>
+              <w:widowControl w:val="0"/>
+              <w:spacing w:line="240" w:lineRule="auto"/>
+            </w:pPr>
+            <w:r>
+              <w:t xml:space="preserve">Kubalulekile ukuxhasa umntwana wakho xana edibana nemeko enzima. Xana unceda umntwana wakho kwingxaki, khumbula ezizinto zine: [pause] phefumla, [pause] mamela, [pause] phendula, [pause] kwaye thuthuzela. </w:t>
+            </w:r>
+          </w:p>
+          <w:p>
+            <w:pPr>
+              <w:widowControl w:val="0"/>
+              <w:spacing w:line="240" w:lineRule="auto"/>
+            </w:pPr>
+          </w:p>
+          <w:p>
+            <w:pPr>
+              <w:widowControl w:val="0"/>
+              <w:spacing w:line="240" w:lineRule="auto"/>
+            </w:pPr>
+            <w:r>
+              <w:t xml:space="preserve">Masifundeni banzi ngala manyathelo sonke. </w:t>
+            </w:r>
+          </w:p>
+        </w:tc>
+        <w:tc>
+          <w:tcPr>
+            <w:shd w:fill="auto" w:val="clear"/>
+            <w:tcMar>
+              <w:top w:w="100.0" w:type="dxa"/>
+              <w:left w:w="100.0" w:type="dxa"/>
+              <w:bottom w:w="100.0" w:type="dxa"/>
+              <w:right w:w="100.0" w:type="dxa"/>
+            </w:tcMar>
+            <w:vAlign w:val="top"/>
+          </w:tcPr>
+          <w:p>
+            <w:pPr>
+              <w:widowControl w:val="0"/>
+              <w:spacing w:line="240" w:lineRule="auto"/>
+            </w:pPr>
+            <w:r>
+              <w:t xml:space="preserve">Ukusabela kwii ngxaki</w:t>
             </w:r>
           </w:p>
           <w:p>
@@ -3534,16 +3534,16 @@
               <w:spacing w:line="240" w:lineRule="auto"/>
             </w:pPr>
             <w:r>
-              <w:t>RESPOND</w:t>
-            </w:r>
-          </w:p>
-          <w:p>
-            <w:pPr>
-              <w:widowControl w:val="0"/>
-              <w:spacing w:line="240" w:lineRule="auto"/>
-            </w:pPr>
-            <w:r>
-              <w:t>COMFORT</w:t>
+              <w:t>PHENDULA</w:t>
+            </w:r>
+          </w:p>
+          <w:p>
+            <w:pPr>
+              <w:widowControl w:val="0"/>
+              <w:spacing w:line="240" w:lineRule="auto"/>
+            </w:pPr>
+            <w:r>
+              <w:t>UKUTHUTHUZELA</w:t>
             </w:r>
           </w:p>
         </w:tc>
@@ -3588,22 +3588,22 @@
               <w:spacing w:line="240" w:lineRule="auto"/>
             </w:pPr>
             <w:r>
-              <w:t xml:space="preserve">Firstly, breathe. Stay calm. Ask yourself, “What does my child need right now?”</w:t>
-            </w:r>
-          </w:p>
-          <w:p>
-            <w:pPr>
-              <w:widowControl w:val="0"/>
-              <w:spacing w:line="240" w:lineRule="auto"/>
-            </w:pPr>
-          </w:p>
-          <w:p>
-            <w:pPr>
-              <w:widowControl w:val="0"/>
-              <w:spacing w:line="240" w:lineRule="auto"/>
-            </w:pPr>
-            <w:r>
-              <w:t xml:space="preserve">Next, listen. Ask your child what is going on. Let your child share with you what they need. Sometimes, your child might be comfortable sharing by drawing or using toys and puppets to tell you what has upset them. Notice what they are feeling and tell them what you notice so they feel heard. Tell your child that you are there for them and love them. Remember, both children could face hard times and crisis situations. Check-in with both. </w:t>
+              <w:t xml:space="preserve">Kuqala, phefumla. Yehlisa umoya. Zibuze, ''Yintoni edingwa ngumntwana wakho?''</w:t>
+            </w:r>
+          </w:p>
+          <w:p>
+            <w:pPr>
+              <w:widowControl w:val="0"/>
+              <w:spacing w:line="240" w:lineRule="auto"/>
+            </w:pPr>
+          </w:p>
+          <w:p>
+            <w:pPr>
+              <w:widowControl w:val="0"/>
+              <w:spacing w:line="240" w:lineRule="auto"/>
+            </w:pPr>
+            <w:r>
+              <w:t xml:space="preserve">Okulandelayo, mamela. Buza umntwana wakho kwenzeka ntoni. Vumela umntwana wakho akuchazele akudingayo. Sometimes, your child might be comfortable sharing by drawing or using toys and puppets to tell you what has upset them. Notice what they are feeling and tell them what you notice so they feel heard. Tell your child that you are there for them and love them. Remember, both children could face hard times and crisis situations. Check-in with both. </w:t>
             </w:r>
           </w:p>
           <w:p>

</xml_diff>